<commit_message>
ajout table admin et login marche! faut faire l'encryption des mot-de-passe
</commit_message>
<xml_diff>
--- a/syntaxe-abstaite-tp4.docx
+++ b/syntaxe-abstaite-tp4.docx
@@ -143,7 +143,58 @@
         <w:t>,</w:t>
       </w:r>
       <w:r>
-        <w:t xml:space="preserve"> date_visionnement, duree_visionnement)</w:t>
+        <w:t xml:space="preserve"> </w:t>
+      </w:r>
+      <w:r>
+        <w:rPr>
+          <w:u w:val="single"/>
+        </w:rPr>
+        <w:t>date_visionnement</w:t>
+      </w:r>
+      <w:r>
+        <w:t>, duree_visionnement)</w:t>
+      </w:r>
+    </w:p>
+    <w:p>
+      <w:pPr>
+        <w:ind w:left="708"/>
+        <w:rPr>
+          <w:lang w:val="en-US"/>
+        </w:rPr>
+      </w:pPr>
+      <w:r>
+        <w:rPr>
+          <w:lang w:val="en-US"/>
+        </w:rPr>
+        <w:t>FK (</w:t>
+      </w:r>
+      <w:proofErr w:type="spellStart"/>
+      <w:r>
+        <w:rPr>
+          <w:lang w:val="en-US"/>
+        </w:rPr>
+        <w:t>num_film</w:t>
+      </w:r>
+      <w:proofErr w:type="spellEnd"/>
+      <w:r>
+        <w:rPr>
+          <w:lang w:val="en-US"/>
+        </w:rPr>
+        <w:t>) references Film (</w:t>
+      </w:r>
+      <w:proofErr w:type="spellStart"/>
+      <w:r>
+        <w:rPr>
+          <w:lang w:val="en-US"/>
+        </w:rPr>
+        <w:t>numero</w:t>
+      </w:r>
+      <w:proofErr w:type="spellEnd"/>
+      <w:r>
+        <w:rPr>
+          <w:lang w:val="en-US"/>
+        </w:rPr>
+        <w:t>)</w:t>
       </w:r>
     </w:p>
     <w:p>
@@ -151,133 +202,281 @@
         <w:ind w:left="708"/>
       </w:pPr>
       <w:r>
-        <w:t>FK (num_film) references Film (numero)</w:t>
+        <w:t>FK (</w:t>
+      </w:r>
+      <w:proofErr w:type="spellStart"/>
+      <w:r>
+        <w:t>id_membre</w:t>
+      </w:r>
+      <w:proofErr w:type="spellEnd"/>
+      <w:r>
+        <w:t xml:space="preserve">) </w:t>
+      </w:r>
+      <w:proofErr w:type="spellStart"/>
+      <w:r>
+        <w:t>references</w:t>
+      </w:r>
+      <w:proofErr w:type="spellEnd"/>
+      <w:r>
+        <w:t xml:space="preserve"> Membre (id_membre)</w:t>
+      </w:r>
+    </w:p>
+    <w:p>
+      <w:r>
+        <w:t>Copie</w:t>
+      </w:r>
+      <w:r>
+        <w:t>DVD (</w:t>
+      </w:r>
+      <w:r>
+        <w:rPr>
+          <w:u w:val="single"/>
+        </w:rPr>
+        <w:t>num_film</w:t>
+      </w:r>
+      <w:r>
+        <w:t xml:space="preserve">, </w:t>
+      </w:r>
+      <w:r>
+        <w:rPr>
+          <w:u w:val="dash"/>
+        </w:rPr>
+        <w:t>numero_dvd</w:t>
+      </w:r>
+      <w:r>
+        <w:t xml:space="preserve">, </w:t>
+      </w:r>
+      <w:r>
+        <w:t>id_membre</w:t>
+      </w:r>
+      <w:r>
+        <w:rPr>
+          <w:u w:val="single"/>
+        </w:rPr>
+        <w:t>,</w:t>
+      </w:r>
+      <w:r>
+        <w:t xml:space="preserve"> date_livraison, cout_livraison)</w:t>
       </w:r>
     </w:p>
     <w:p>
       <w:pPr>
         <w:ind w:left="708"/>
+        <w:rPr>
+          <w:lang w:val="en-US"/>
+        </w:rPr>
       </w:pPr>
       <w:r>
-        <w:t>FK (id_membre) references Membre (id_membre)</w:t>
-      </w:r>
-    </w:p>
-    <w:p>
-      <w:r>
-        <w:t>Copie</w:t>
-      </w:r>
-      <w:r>
-        <w:t>DVD (</w:t>
-      </w:r>
-      <w:r>
-        <w:rPr>
-          <w:u w:val="single"/>
-        </w:rPr>
-        <w:t>num_film</w:t>
-      </w:r>
-      <w:r>
-        <w:t xml:space="preserve">, </w:t>
-      </w:r>
-      <w:r>
-        <w:rPr>
-          <w:u w:val="dash"/>
-        </w:rPr>
-        <w:t>numero_dvd</w:t>
-      </w:r>
-      <w:r>
-        <w:t xml:space="preserve">, </w:t>
-      </w:r>
-      <w:r>
+        <w:rPr>
+          <w:lang w:val="en-US"/>
+        </w:rPr>
+        <w:t>FK (</w:t>
+      </w:r>
+      <w:proofErr w:type="spellStart"/>
+      <w:r>
+        <w:rPr>
+          <w:lang w:val="en-US"/>
+        </w:rPr>
         <w:t>id_membre</w:t>
       </w:r>
-      <w:r>
-        <w:rPr>
-          <w:u w:val="single"/>
-        </w:rPr>
-        <w:t>,</w:t>
-      </w:r>
-      <w:r>
-        <w:t xml:space="preserve"> date_livraison, cout_livraison)</w:t>
+      <w:proofErr w:type="spellEnd"/>
+      <w:r>
+        <w:rPr>
+          <w:lang w:val="en-US"/>
+        </w:rPr>
+        <w:t xml:space="preserve">) references </w:t>
+      </w:r>
+      <w:proofErr w:type="spellStart"/>
+      <w:r>
+        <w:rPr>
+          <w:lang w:val="en-US"/>
+        </w:rPr>
+        <w:t>Membre</w:t>
+      </w:r>
+      <w:proofErr w:type="spellEnd"/>
+      <w:r>
+        <w:rPr>
+          <w:lang w:val="en-US"/>
+        </w:rPr>
+        <w:t xml:space="preserve"> (</w:t>
+      </w:r>
+      <w:proofErr w:type="spellStart"/>
+      <w:r>
+        <w:rPr>
+          <w:lang w:val="en-US"/>
+        </w:rPr>
+        <w:t>id_membre</w:t>
+      </w:r>
+      <w:proofErr w:type="spellEnd"/>
+      <w:r>
+        <w:rPr>
+          <w:lang w:val="en-US"/>
+        </w:rPr>
+        <w:t>)</w:t>
       </w:r>
     </w:p>
     <w:p>
       <w:pPr>
         <w:ind w:left="708"/>
+        <w:rPr>
+          <w:lang w:val="en-US"/>
+        </w:rPr>
       </w:pPr>
       <w:r>
-        <w:t>FK (id_membre) references Membre (id_membre)</w:t>
+        <w:rPr>
+          <w:lang w:val="en-US"/>
+        </w:rPr>
+        <w:t>FK (</w:t>
+      </w:r>
+      <w:proofErr w:type="spellStart"/>
+      <w:r>
+        <w:rPr>
+          <w:lang w:val="en-US"/>
+        </w:rPr>
+        <w:t>num_film</w:t>
+      </w:r>
+      <w:proofErr w:type="spellEnd"/>
+      <w:r>
+        <w:rPr>
+          <w:lang w:val="en-US"/>
+        </w:rPr>
+        <w:t>) references Film (</w:t>
+      </w:r>
+      <w:proofErr w:type="spellStart"/>
+      <w:r>
+        <w:rPr>
+          <w:lang w:val="en-US"/>
+        </w:rPr>
+        <w:t>numero</w:t>
+      </w:r>
+      <w:proofErr w:type="spellEnd"/>
+      <w:r>
+        <w:rPr>
+          <w:lang w:val="en-US"/>
+        </w:rPr>
+        <w:t>)</w:t>
+      </w:r>
+    </w:p>
+    <w:p>
+      <w:proofErr w:type="spellStart"/>
+      <w:r>
+        <w:t>Ceremonie</w:t>
+      </w:r>
+      <w:proofErr w:type="spellEnd"/>
+      <w:r>
+        <w:t xml:space="preserve"> (</w:t>
+      </w:r>
+      <w:proofErr w:type="spellStart"/>
+      <w:r>
+        <w:t>id_ceremonie</w:t>
+      </w:r>
+      <w:proofErr w:type="spellEnd"/>
+      <w:r>
+        <w:t>, ma</w:t>
+      </w:r>
+      <w:r>
+        <w:t>i</w:t>
+      </w:r>
+      <w:r>
+        <w:t xml:space="preserve">tre, </w:t>
+      </w:r>
+      <w:proofErr w:type="spellStart"/>
+      <w:r>
+        <w:t>nom_</w:t>
+      </w:r>
+      <w:r>
+        <w:t>edifice</w:t>
+      </w:r>
+      <w:proofErr w:type="spellEnd"/>
+      <w:r>
+        <w:t>, ville, pays</w:t>
+      </w:r>
+      <w:r>
+        <w:t>, date</w:t>
+      </w:r>
+      <w:r>
+        <w:t>_ceremonie</w:t>
+      </w:r>
+      <w:r>
+        <w:t>)</w:t>
+      </w:r>
+    </w:p>
+    <w:p>
+      <w:pPr>
+        <w:rPr>
+          <w:lang w:val="en-CA"/>
+        </w:rPr>
+      </w:pPr>
+      <w:r>
+        <w:rPr>
+          <w:lang w:val="en-CA"/>
+        </w:rPr>
+        <w:t>NominationFilm</w:t>
+      </w:r>
+      <w:r>
+        <w:rPr>
+          <w:lang w:val="en-CA"/>
+        </w:rPr>
+        <w:t>s</w:t>
+      </w:r>
+      <w:r>
+        <w:rPr>
+          <w:lang w:val="en-CA"/>
+        </w:rPr>
+        <w:t xml:space="preserve"> </w:t>
+      </w:r>
+      <w:r>
+        <w:rPr>
+          <w:u w:val="single"/>
+          <w:lang w:val="en-CA"/>
+        </w:rPr>
+        <w:t>(id_ceremonie, num_film, categorie</w:t>
+      </w:r>
+      <w:r>
+        <w:rPr>
+          <w:lang w:val="en-CA"/>
+        </w:rPr>
+        <w:t>)</w:t>
       </w:r>
     </w:p>
     <w:p>
       <w:pPr>
         <w:ind w:left="708"/>
+        <w:rPr>
+          <w:lang w:val="en-US"/>
+        </w:rPr>
       </w:pPr>
       <w:r>
-        <w:t>FK (num_film) references Film (numero)</w:t>
-      </w:r>
-    </w:p>
-    <w:p>
-      <w:r>
-        <w:t>Ceremonie (id_ceremonie, ma</w:t>
-      </w:r>
-      <w:r>
-        <w:t>i</w:t>
-      </w:r>
-      <w:r>
-        <w:t xml:space="preserve">tre, </w:t>
-      </w:r>
-      <w:r>
-        <w:t>nom_</w:t>
-      </w:r>
-      <w:r>
-        <w:t>edifice, ville, pays</w:t>
-      </w:r>
-      <w:r>
-        <w:t>, date</w:t>
-      </w:r>
-      <w:r>
-        <w:t>_ceremonie</w:t>
-      </w:r>
-      <w:r>
-        <w:t>)</w:t>
-      </w:r>
-    </w:p>
-    <w:p>
-      <w:pPr>
-        <w:rPr>
-          <w:lang w:val="en-CA"/>
-        </w:rPr>
-      </w:pPr>
-      <w:r>
-        <w:rPr>
-          <w:lang w:val="en-CA"/>
-        </w:rPr>
-        <w:t>NominationFilm</w:t>
-      </w:r>
-      <w:r>
-        <w:rPr>
-          <w:lang w:val="en-CA"/>
-        </w:rPr>
-        <w:t>s</w:t>
-      </w:r>
-      <w:r>
-        <w:rPr>
-          <w:lang w:val="en-CA"/>
-        </w:rPr>
-        <w:t xml:space="preserve"> </w:t>
-      </w:r>
-      <w:r>
-        <w:rPr>
-          <w:highlight w:val="yellow"/>
-          <w:u w:val="single"/>
-          <w:lang w:val="en-CA"/>
-        </w:rPr>
-        <w:t>(id_ceremonie, num_film, categorie</w:t>
-      </w:r>
-      <w:r>
-        <w:rPr>
-          <w:highlight w:val="yellow"/>
-          <w:lang w:val="en-CA"/>
+        <w:rPr>
+          <w:lang w:val="en-US"/>
+        </w:rPr>
+        <w:t>FK (</w:t>
+      </w:r>
+      <w:proofErr w:type="spellStart"/>
+      <w:r>
+        <w:rPr>
+          <w:lang w:val="en-US"/>
+        </w:rPr>
+        <w:t>num_film</w:t>
+      </w:r>
+      <w:proofErr w:type="spellEnd"/>
+      <w:r>
+        <w:rPr>
+          <w:lang w:val="en-US"/>
+        </w:rPr>
+        <w:t>) references Film (</w:t>
+      </w:r>
+      <w:proofErr w:type="spellStart"/>
+      <w:r>
+        <w:rPr>
+          <w:lang w:val="en-US"/>
+        </w:rPr>
+        <w:t>numero</w:t>
+      </w:r>
+      <w:proofErr w:type="spellEnd"/>
+      <w:r>
+        <w:rPr>
+          <w:lang w:val="en-US"/>
         </w:rPr>
         <w:t>)</w:t>
       </w:r>
@@ -285,45 +484,177 @@
     <w:p>
       <w:pPr>
         <w:ind w:left="708"/>
+        <w:rPr>
+          <w:lang w:val="en-US"/>
+        </w:rPr>
       </w:pPr>
       <w:r>
-        <w:t>FK (num_film) references Film (numero)</w:t>
+        <w:rPr>
+          <w:lang w:val="en-US"/>
+        </w:rPr>
+        <w:t>FK (</w:t>
+      </w:r>
+      <w:proofErr w:type="spellStart"/>
+      <w:r>
+        <w:rPr>
+          <w:lang w:val="en-US"/>
+        </w:rPr>
+        <w:t>id_ceremonie</w:t>
+      </w:r>
+      <w:proofErr w:type="spellEnd"/>
+      <w:r>
+        <w:rPr>
+          <w:lang w:val="en-US"/>
+        </w:rPr>
+        <w:t xml:space="preserve">) references </w:t>
+      </w:r>
+      <w:proofErr w:type="spellStart"/>
+      <w:r>
+        <w:rPr>
+          <w:lang w:val="en-US"/>
+        </w:rPr>
+        <w:t>Ceremonie</w:t>
+      </w:r>
+      <w:proofErr w:type="spellEnd"/>
+      <w:r>
+        <w:rPr>
+          <w:lang w:val="en-US"/>
+        </w:rPr>
+        <w:t xml:space="preserve"> (</w:t>
+      </w:r>
+      <w:proofErr w:type="spellStart"/>
+      <w:r>
+        <w:rPr>
+          <w:lang w:val="en-US"/>
+        </w:rPr>
+        <w:t>id_ceremonie</w:t>
+      </w:r>
+      <w:proofErr w:type="spellEnd"/>
+      <w:r>
+        <w:rPr>
+          <w:lang w:val="en-US"/>
+        </w:rPr>
+        <w:t>)</w:t>
+      </w:r>
+    </w:p>
+    <w:p>
+      <w:pPr>
+        <w:rPr>
+          <w:lang w:val="en-US"/>
+        </w:rPr>
+      </w:pPr>
+      <w:proofErr w:type="spellStart"/>
+      <w:r>
+        <w:rPr>
+          <w:lang w:val="en-US"/>
+        </w:rPr>
+        <w:t>Film</w:t>
+      </w:r>
+      <w:r>
+        <w:rPr>
+          <w:lang w:val="en-US"/>
+        </w:rPr>
+        <w:t>sVainqueurs</w:t>
+      </w:r>
+      <w:proofErr w:type="spellEnd"/>
+      <w:r>
+        <w:rPr>
+          <w:lang w:val="en-US"/>
+        </w:rPr>
+        <w:t xml:space="preserve"> </w:t>
+      </w:r>
+      <w:r>
+        <w:rPr>
+          <w:lang w:val="en-US"/>
+        </w:rPr>
+        <w:t>(</w:t>
+      </w:r>
+      <w:proofErr w:type="spellStart"/>
+      <w:r>
+        <w:rPr>
+          <w:u w:val="single"/>
+          <w:lang w:val="en-US"/>
+        </w:rPr>
+        <w:t>id_ceremonie</w:t>
+      </w:r>
+      <w:proofErr w:type="spellEnd"/>
+      <w:r>
+        <w:rPr>
+          <w:u w:val="single"/>
+          <w:lang w:val="en-US"/>
+        </w:rPr>
+        <w:t xml:space="preserve">, </w:t>
+      </w:r>
+      <w:proofErr w:type="spellStart"/>
+      <w:r>
+        <w:rPr>
+          <w:u w:val="single"/>
+          <w:lang w:val="en-US"/>
+        </w:rPr>
+        <w:t>num_film</w:t>
+      </w:r>
+      <w:proofErr w:type="spellEnd"/>
+      <w:r>
+        <w:rPr>
+          <w:u w:val="single"/>
+          <w:lang w:val="en-US"/>
+        </w:rPr>
+        <w:t xml:space="preserve">, </w:t>
+      </w:r>
+      <w:proofErr w:type="spellStart"/>
+      <w:r>
+        <w:rPr>
+          <w:u w:val="single"/>
+          <w:lang w:val="en-US"/>
+        </w:rPr>
+        <w:t>categorie</w:t>
+      </w:r>
+      <w:proofErr w:type="spellEnd"/>
+      <w:r>
+        <w:rPr>
+          <w:lang w:val="en-US"/>
+        </w:rPr>
+        <w:t>)</w:t>
       </w:r>
     </w:p>
     <w:p>
       <w:pPr>
         <w:ind w:left="708"/>
+        <w:rPr>
+          <w:lang w:val="en-CA"/>
+        </w:rPr>
       </w:pPr>
       <w:r>
-        <w:t>FK (id_ceremonie) references Ceremonie (id_ceremonie)</w:t>
-      </w:r>
-    </w:p>
-    <w:p>
-      <w:r>
-        <w:t>Film</w:t>
-      </w:r>
-      <w:r>
-        <w:t>sVainqueurs</w:t>
-      </w:r>
-      <w:r>
-        <w:t xml:space="preserve"> </w:t>
-      </w:r>
-      <w:r>
-        <w:rPr>
-          <w:highlight w:val="yellow"/>
-        </w:rPr>
-        <w:t>(</w:t>
-      </w:r>
-      <w:r>
-        <w:rPr>
-          <w:highlight w:val="yellow"/>
-          <w:u w:val="single"/>
-        </w:rPr>
-        <w:t>id_ceremonie, num_film, categorie</w:t>
-      </w:r>
-      <w:r>
-        <w:rPr>
-          <w:highlight w:val="yellow"/>
+        <w:rPr>
+          <w:lang w:val="en-CA"/>
+        </w:rPr>
+        <w:t>FK (</w:t>
+      </w:r>
+      <w:proofErr w:type="spellStart"/>
+      <w:r>
+        <w:rPr>
+          <w:lang w:val="en-CA"/>
+        </w:rPr>
+        <w:t>num_film</w:t>
+      </w:r>
+      <w:proofErr w:type="spellEnd"/>
+      <w:r>
+        <w:rPr>
+          <w:lang w:val="en-CA"/>
+        </w:rPr>
+        <w:t>) references Film (</w:t>
+      </w:r>
+      <w:proofErr w:type="spellStart"/>
+      <w:r>
+        <w:rPr>
+          <w:lang w:val="en-CA"/>
+        </w:rPr>
+        <w:t>numero</w:t>
+      </w:r>
+      <w:proofErr w:type="spellEnd"/>
+      <w:r>
+        <w:rPr>
+          <w:lang w:val="en-CA"/>
         </w:rPr>
         <w:t>)</w:t>
       </w:r>
@@ -332,18 +663,131 @@
       <w:pPr>
         <w:ind w:left="708"/>
         <w:rPr>
-          <w:lang w:val="en-CA"/>
+          <w:color w:val="00B050"/>
+          <w:lang w:val="en-US"/>
         </w:rPr>
       </w:pPr>
       <w:r>
         <w:rPr>
-          <w:lang w:val="en-CA"/>
+          <w:lang w:val="en-US"/>
         </w:rPr>
         <w:t>FK (</w:t>
       </w:r>
       <w:proofErr w:type="spellStart"/>
       <w:r>
         <w:rPr>
+          <w:lang w:val="en-US"/>
+        </w:rPr>
+        <w:t>id_ceremonie</w:t>
+      </w:r>
+      <w:proofErr w:type="spellEnd"/>
+      <w:r>
+        <w:rPr>
+          <w:lang w:val="en-US"/>
+        </w:rPr>
+        <w:t xml:space="preserve">) references </w:t>
+      </w:r>
+      <w:proofErr w:type="spellStart"/>
+      <w:r>
+        <w:rPr>
+          <w:lang w:val="en-US"/>
+        </w:rPr>
+        <w:t>Ceremonie</w:t>
+      </w:r>
+      <w:proofErr w:type="spellEnd"/>
+      <w:r>
+        <w:rPr>
+          <w:lang w:val="en-US"/>
+        </w:rPr>
+        <w:t xml:space="preserve"> (</w:t>
+      </w:r>
+      <w:proofErr w:type="spellStart"/>
+      <w:r>
+        <w:rPr>
+          <w:lang w:val="en-US"/>
+        </w:rPr>
+        <w:t>id_ceremonie</w:t>
+      </w:r>
+      <w:proofErr w:type="spellEnd"/>
+      <w:r>
+        <w:rPr>
+          <w:lang w:val="en-US"/>
+        </w:rPr>
+        <w:t>)</w:t>
+      </w:r>
+    </w:p>
+    <w:p>
+      <w:pPr>
+        <w:rPr>
+          <w:lang w:val="en-CA"/>
+        </w:rPr>
+      </w:pPr>
+      <w:r>
+        <w:rPr>
+          <w:lang w:val="en-CA"/>
+        </w:rPr>
+        <w:t>Employee (</w:t>
+      </w:r>
+      <w:proofErr w:type="spellStart"/>
+      <w:r>
+        <w:rPr>
+          <w:u w:val="single"/>
+          <w:lang w:val="en-CA"/>
+        </w:rPr>
+        <w:t>id_employee</w:t>
+      </w:r>
+      <w:proofErr w:type="spellEnd"/>
+      <w:r>
+        <w:rPr>
+          <w:lang w:val="en-CA"/>
+        </w:rPr>
+        <w:t xml:space="preserve">, nom, </w:t>
+      </w:r>
+      <w:proofErr w:type="spellStart"/>
+      <w:r>
+        <w:rPr>
+          <w:lang w:val="en-CA"/>
+        </w:rPr>
+        <w:t>sexe</w:t>
+      </w:r>
+      <w:proofErr w:type="spellEnd"/>
+      <w:r>
+        <w:rPr>
+          <w:lang w:val="en-CA"/>
+        </w:rPr>
+        <w:t xml:space="preserve">, age, </w:t>
+      </w:r>
+      <w:proofErr w:type="spellStart"/>
+      <w:r>
+        <w:rPr>
+          <w:lang w:val="en-CA"/>
+        </w:rPr>
+        <w:t>nationalite</w:t>
+      </w:r>
+      <w:proofErr w:type="spellEnd"/>
+      <w:r>
+        <w:rPr>
+          <w:lang w:val="en-CA"/>
+        </w:rPr>
+        <w:t>)</w:t>
+      </w:r>
+    </w:p>
+    <w:p>
+      <w:pPr>
+        <w:rPr>
+          <w:lang w:val="en-CA"/>
+        </w:rPr>
+      </w:pPr>
+      <w:r>
+        <w:rPr>
+          <w:lang w:val="en-CA"/>
+        </w:rPr>
+        <w:t>Role (</w:t>
+      </w:r>
+      <w:proofErr w:type="spellStart"/>
+      <w:r>
+        <w:rPr>
+          <w:u w:val="single"/>
           <w:lang w:val="en-CA"/>
         </w:rPr>
         <w:t>num_film</w:t>
@@ -351,47 +795,17 @@
       <w:proofErr w:type="spellEnd"/>
       <w:r>
         <w:rPr>
-          <w:lang w:val="en-CA"/>
-        </w:rPr>
-        <w:t>) references Film (</w:t>
-      </w:r>
-      <w:proofErr w:type="spellStart"/>
-      <w:r>
-        <w:rPr>
-          <w:lang w:val="en-CA"/>
-        </w:rPr>
-        <w:t>numero</w:t>
-      </w:r>
-      <w:proofErr w:type="spellEnd"/>
-      <w:r>
-        <w:rPr>
-          <w:lang w:val="en-CA"/>
-        </w:rPr>
-        <w:t>)</w:t>
-      </w:r>
-    </w:p>
-    <w:p>
-      <w:pPr>
-        <w:ind w:left="708"/>
-        <w:rPr>
-          <w:color w:val="00B050"/>
-        </w:rPr>
-      </w:pPr>
-      <w:r>
-        <w:t>FK (id_ceremonie) references Ceremonie (id_ceremonie)</w:t>
-      </w:r>
-    </w:p>
-    <w:p>
-      <w:pPr>
-        <w:rPr>
-          <w:lang w:val="en-CA"/>
-        </w:rPr>
-      </w:pPr>
-      <w:r>
-        <w:rPr>
-          <w:lang w:val="en-CA"/>
-        </w:rPr>
-        <w:t>Employee (</w:t>
+          <w:u w:val="single"/>
+          <w:lang w:val="en-CA"/>
+        </w:rPr>
+        <w:t>,</w:t>
+      </w:r>
+      <w:r>
+        <w:rPr>
+          <w:u w:val="single"/>
+          <w:lang w:val="en-CA"/>
+        </w:rPr>
+        <w:t xml:space="preserve"> </w:t>
       </w:r>
       <w:proofErr w:type="spellStart"/>
       <w:r>
@@ -404,97 +818,6 @@
       <w:proofErr w:type="spellEnd"/>
       <w:r>
         <w:rPr>
-          <w:lang w:val="en-CA"/>
-        </w:rPr>
-        <w:t xml:space="preserve">, nom, </w:t>
-      </w:r>
-      <w:proofErr w:type="spellStart"/>
-      <w:r>
-        <w:rPr>
-          <w:lang w:val="en-CA"/>
-        </w:rPr>
-        <w:t>sexe</w:t>
-      </w:r>
-      <w:proofErr w:type="spellEnd"/>
-      <w:r>
-        <w:rPr>
-          <w:lang w:val="en-CA"/>
-        </w:rPr>
-        <w:t xml:space="preserve">, age, </w:t>
-      </w:r>
-      <w:proofErr w:type="spellStart"/>
-      <w:r>
-        <w:rPr>
-          <w:lang w:val="en-CA"/>
-        </w:rPr>
-        <w:t>nationalite</w:t>
-      </w:r>
-      <w:proofErr w:type="spellEnd"/>
-      <w:r>
-        <w:rPr>
-          <w:lang w:val="en-CA"/>
-        </w:rPr>
-        <w:t>)</w:t>
-      </w:r>
-    </w:p>
-    <w:p>
-      <w:pPr>
-        <w:rPr>
-          <w:lang w:val="en-CA"/>
-        </w:rPr>
-      </w:pPr>
-      <w:r>
-        <w:rPr>
-          <w:lang w:val="en-CA"/>
-        </w:rPr>
-        <w:t xml:space="preserve">Role </w:t>
-      </w:r>
-      <w:r>
-        <w:rPr>
-          <w:highlight w:val="yellow"/>
-          <w:lang w:val="en-CA"/>
-        </w:rPr>
-        <w:t>(</w:t>
-      </w:r>
-      <w:proofErr w:type="spellStart"/>
-      <w:r>
-        <w:rPr>
-          <w:highlight w:val="yellow"/>
-          <w:u w:val="single"/>
-          <w:lang w:val="en-CA"/>
-        </w:rPr>
-        <w:t>num_film</w:t>
-      </w:r>
-      <w:proofErr w:type="spellEnd"/>
-      <w:r>
-        <w:rPr>
-          <w:highlight w:val="yellow"/>
-          <w:u w:val="single"/>
-          <w:lang w:val="en-CA"/>
-        </w:rPr>
-        <w:t>,</w:t>
-      </w:r>
-      <w:r>
-        <w:rPr>
-          <w:highlight w:val="yellow"/>
-          <w:u w:val="single"/>
-          <w:lang w:val="en-CA"/>
-        </w:rPr>
-        <w:t xml:space="preserve"> </w:t>
-      </w:r>
-      <w:proofErr w:type="spellStart"/>
-      <w:r>
-        <w:rPr>
-          <w:highlight w:val="yellow"/>
-          <w:u w:val="single"/>
-          <w:lang w:val="en-CA"/>
-        </w:rPr>
-        <w:t>id_employee</w:t>
-      </w:r>
-      <w:proofErr w:type="spellEnd"/>
-      <w:r>
-        <w:rPr>
-          <w:highlight w:val="yellow"/>
           <w:u w:val="single"/>
           <w:lang w:val="en-CA"/>
         </w:rPr>
@@ -502,7 +825,6 @@
       </w:r>
       <w:r>
         <w:rPr>
-          <w:highlight w:val="yellow"/>
           <w:u w:val="single"/>
           <w:lang w:val="en-CA"/>
         </w:rPr>
@@ -510,26 +832,19 @@
       </w:r>
       <w:r>
         <w:rPr>
-          <w:highlight w:val="yellow"/>
-          <w:lang w:val="en-CA"/>
-        </w:rPr>
-        <w:t>,</w:t>
+          <w:lang w:val="en-CA"/>
+        </w:rPr>
+        <w:t xml:space="preserve">, </w:t>
+      </w:r>
+      <w:proofErr w:type="spellStart"/>
+      <w:r>
+        <w:rPr>
+          <w:lang w:val="en-CA"/>
+        </w:rPr>
+        <w:t>salaire</w:t>
       </w:r>
       <w:bookmarkStart w:id="0" w:name="_GoBack"/>
       <w:bookmarkEnd w:id="0"/>
-      <w:r>
-        <w:rPr>
-          <w:lang w:val="en-CA"/>
-        </w:rPr>
-        <w:t xml:space="preserve"> </w:t>
-      </w:r>
-      <w:proofErr w:type="spellStart"/>
-      <w:r>
-        <w:rPr>
-          <w:lang w:val="en-CA"/>
-        </w:rPr>
-        <w:t>salaire</w:t>
-      </w:r>
       <w:proofErr w:type="spellEnd"/>
       <w:r>
         <w:rPr>
@@ -539,6 +854,11 @@
       </w:r>
     </w:p>
     <w:p>
+      <w:pPr>
+        <w:rPr>
+          <w:lang w:val="en-US"/>
+        </w:rPr>
+      </w:pPr>
       <w:r>
         <w:rPr>
           <w:lang w:val="en-CA"/>
@@ -546,13 +866,80 @@
         <w:tab/>
       </w:r>
       <w:r>
-        <w:t>FK (num_film) references Film (numero)</w:t>
-      </w:r>
-    </w:p>
-    <w:p>
-      <w:r>
+        <w:rPr>
+          <w:lang w:val="en-US"/>
+        </w:rPr>
+        <w:t>FK (</w:t>
+      </w:r>
+      <w:proofErr w:type="spellStart"/>
+      <w:r>
+        <w:rPr>
+          <w:lang w:val="en-US"/>
+        </w:rPr>
+        <w:t>num_film</w:t>
+      </w:r>
+      <w:proofErr w:type="spellEnd"/>
+      <w:r>
+        <w:rPr>
+          <w:lang w:val="en-US"/>
+        </w:rPr>
+        <w:t>) references Film (</w:t>
+      </w:r>
+      <w:proofErr w:type="spellStart"/>
+      <w:r>
+        <w:rPr>
+          <w:lang w:val="en-US"/>
+        </w:rPr>
+        <w:t>numero</w:t>
+      </w:r>
+      <w:proofErr w:type="spellEnd"/>
+      <w:r>
+        <w:rPr>
+          <w:lang w:val="en-US"/>
+        </w:rPr>
+        <w:t>)</w:t>
+      </w:r>
+    </w:p>
+    <w:p>
+      <w:pPr>
+        <w:rPr>
+          <w:lang w:val="en-US"/>
+        </w:rPr>
+      </w:pPr>
+      <w:r>
+        <w:rPr>
+          <w:lang w:val="en-US"/>
+        </w:rPr>
         <w:tab/>
-        <w:t>FK (id_employee) references Employee (id_employee)</w:t>
+        <w:t>FK (</w:t>
+      </w:r>
+      <w:proofErr w:type="spellStart"/>
+      <w:r>
+        <w:rPr>
+          <w:lang w:val="en-US"/>
+        </w:rPr>
+        <w:t>id_employee</w:t>
+      </w:r>
+      <w:proofErr w:type="spellEnd"/>
+      <w:r>
+        <w:rPr>
+          <w:lang w:val="en-US"/>
+        </w:rPr>
+        <w:t>) references Employee (</w:t>
+      </w:r>
+      <w:proofErr w:type="spellStart"/>
+      <w:r>
+        <w:rPr>
+          <w:lang w:val="en-US"/>
+        </w:rPr>
+        <w:t>id_employee</w:t>
+      </w:r>
+      <w:proofErr w:type="spellEnd"/>
+      <w:r>
+        <w:rPr>
+          <w:lang w:val="en-US"/>
+        </w:rPr>
+        <w:t>)</w:t>
       </w:r>
     </w:p>
     <w:sectPr>
@@ -1284,7 +1671,7 @@
 </file>
 
 <file path=customXml/itemProps1.xml><?xml version="1.0" encoding="utf-8"?>
-<ds:datastoreItem xmlns:ds="http://schemas.openxmlformats.org/officeDocument/2006/customXml" ds:itemID="{98AFB876-878B-48CA-89B6-2680E41A6F50}">
+<ds:datastoreItem xmlns:ds="http://schemas.openxmlformats.org/officeDocument/2006/customXml" ds:itemID="{6F7F6FD3-3004-4761-A9C9-C8160A39FBF2}">
   <ds:schemaRefs>
     <ds:schemaRef ds:uri="http://schemas.openxmlformats.org/officeDocument/2006/bibliography"/>
   </ds:schemaRefs>

</xml_diff>

<commit_message>
update of .sql files and fix of error
</commit_message>
<xml_diff>
--- a/syntaxe-abstaite-tp4.docx
+++ b/syntaxe-abstaite-tp4.docx
@@ -166,97 +166,159 @@
         <w:rPr>
           <w:lang w:val="en-US"/>
         </w:rPr>
-        <w:t>FK (</w:t>
-      </w:r>
-      <w:proofErr w:type="spellStart"/>
-      <w:r>
-        <w:rPr>
-          <w:lang w:val="en-US"/>
+        <w:t>FK (num_film) references Film (numero)</w:t>
+      </w:r>
+    </w:p>
+    <w:p>
+      <w:pPr>
+        <w:ind w:left="708"/>
+      </w:pPr>
+      <w:r>
+        <w:t>FK (id_membre) references Membre (id_membre)</w:t>
+      </w:r>
+    </w:p>
+    <w:p>
+      <w:r>
+        <w:t>Copie</w:t>
+      </w:r>
+      <w:r>
+        <w:t>DVD (</w:t>
+      </w:r>
+      <w:r>
+        <w:rPr>
+          <w:u w:val="single"/>
         </w:rPr>
         <w:t>num_film</w:t>
       </w:r>
-      <w:proofErr w:type="spellEnd"/>
-      <w:r>
-        <w:rPr>
-          <w:lang w:val="en-US"/>
-        </w:rPr>
-        <w:t>) references Film (</w:t>
-      </w:r>
-      <w:proofErr w:type="spellStart"/>
-      <w:r>
-        <w:rPr>
-          <w:lang w:val="en-US"/>
-        </w:rPr>
-        <w:t>numero</w:t>
-      </w:r>
-      <w:proofErr w:type="spellEnd"/>
-      <w:r>
-        <w:rPr>
-          <w:lang w:val="en-US"/>
-        </w:rPr>
+      <w:r>
+        <w:t xml:space="preserve">, </w:t>
+      </w:r>
+      <w:r>
+        <w:rPr>
+          <w:u w:val="dash"/>
+        </w:rPr>
+        <w:t>numero_dvd</w:t>
+      </w:r>
+      <w:r>
+        <w:t xml:space="preserve">, </w:t>
+      </w:r>
+      <w:r>
+        <w:t>id_membre</w:t>
+      </w:r>
+      <w:r>
+        <w:rPr>
+          <w:u w:val="single"/>
+        </w:rPr>
+        <w:t>,</w:t>
+      </w:r>
+      <w:r>
+        <w:t xml:space="preserve"> date_livraison, cout_livraison)</w:t>
+      </w:r>
+    </w:p>
+    <w:p>
+      <w:pPr>
+        <w:ind w:left="708"/>
+        <w:rPr>
+          <w:lang w:val="en-US"/>
+        </w:rPr>
+      </w:pPr>
+      <w:r>
+        <w:rPr>
+          <w:lang w:val="en-US"/>
+        </w:rPr>
+        <w:t>FK (id_membre) references Membre (id_membre)</w:t>
+      </w:r>
+    </w:p>
+    <w:p>
+      <w:pPr>
+        <w:ind w:left="708"/>
+        <w:rPr>
+          <w:lang w:val="en-US"/>
+        </w:rPr>
+      </w:pPr>
+      <w:r>
+        <w:rPr>
+          <w:lang w:val="en-US"/>
+        </w:rPr>
+        <w:t>FK (num_film) references Film (numero)</w:t>
+      </w:r>
+    </w:p>
+    <w:p>
+      <w:r>
+        <w:t>Ceremonie (id_ceremonie, ma</w:t>
+      </w:r>
+      <w:r>
+        <w:t>i</w:t>
+      </w:r>
+      <w:r>
+        <w:t xml:space="preserve">tre, </w:t>
+      </w:r>
+      <w:r>
+        <w:t>nom_</w:t>
+      </w:r>
+      <w:r>
+        <w:t>edifice, ville, pays</w:t>
+      </w:r>
+      <w:r>
+        <w:t>, date</w:t>
+      </w:r>
+      <w:r>
+        <w:t>_ceremonie</w:t>
+      </w:r>
+      <w:r>
         <w:t>)</w:t>
       </w:r>
     </w:p>
     <w:p>
       <w:pPr>
+        <w:rPr>
+          <w:lang w:val="en-CA"/>
+        </w:rPr>
+      </w:pPr>
+      <w:r>
+        <w:rPr>
+          <w:lang w:val="en-CA"/>
+        </w:rPr>
+        <w:t>NominationFilm</w:t>
+      </w:r>
+      <w:r>
+        <w:rPr>
+          <w:lang w:val="en-CA"/>
+        </w:rPr>
+        <w:t>s</w:t>
+      </w:r>
+      <w:r>
+        <w:rPr>
+          <w:lang w:val="en-CA"/>
+        </w:rPr>
+        <w:t xml:space="preserve"> </w:t>
+      </w:r>
+      <w:r>
+        <w:rPr>
+          <w:u w:val="single"/>
+          <w:lang w:val="en-CA"/>
+        </w:rPr>
+        <w:t>(id_ceremonie, num_film, categorie</w:t>
+      </w:r>
+      <w:r>
+        <w:rPr>
+          <w:lang w:val="en-CA"/>
+        </w:rPr>
+        <w:t>)</w:t>
+      </w:r>
+    </w:p>
+    <w:p>
+      <w:pPr>
         <w:ind w:left="708"/>
-      </w:pPr>
-      <w:r>
-        <w:t>FK (</w:t>
-      </w:r>
-      <w:proofErr w:type="spellStart"/>
-      <w:r>
-        <w:t>id_membre</w:t>
-      </w:r>
-      <w:proofErr w:type="spellEnd"/>
-      <w:r>
-        <w:t xml:space="preserve">) </w:t>
-      </w:r>
-      <w:proofErr w:type="spellStart"/>
-      <w:r>
-        <w:t>references</w:t>
-      </w:r>
-      <w:proofErr w:type="spellEnd"/>
-      <w:r>
-        <w:t xml:space="preserve"> Membre (id_membre)</w:t>
-      </w:r>
-    </w:p>
-    <w:p>
-      <w:r>
-        <w:t>Copie</w:t>
-      </w:r>
-      <w:r>
-        <w:t>DVD (</w:t>
-      </w:r>
-      <w:r>
-        <w:rPr>
-          <w:u w:val="single"/>
-        </w:rPr>
-        <w:t>num_film</w:t>
-      </w:r>
-      <w:r>
-        <w:t xml:space="preserve">, </w:t>
-      </w:r>
-      <w:r>
-        <w:rPr>
-          <w:u w:val="dash"/>
-        </w:rPr>
-        <w:t>numero_dvd</w:t>
-      </w:r>
-      <w:r>
-        <w:t xml:space="preserve">, </w:t>
-      </w:r>
-      <w:r>
-        <w:t>id_membre</w:t>
-      </w:r>
-      <w:r>
-        <w:rPr>
-          <w:u w:val="single"/>
-        </w:rPr>
-        <w:t>,</w:t>
-      </w:r>
-      <w:r>
-        <w:t xml:space="preserve"> date_livraison, cout_livraison)</w:t>
+        <w:rPr>
+          <w:lang w:val="en-US"/>
+        </w:rPr>
+      </w:pPr>
+      <w:r>
+        <w:rPr>
+          <w:lang w:val="en-US"/>
+        </w:rPr>
+        <w:t>FK (num_film) references Film (numero)</w:t>
       </w:r>
     </w:p>
     <w:p>
@@ -270,44 +332,46 @@
         <w:rPr>
           <w:lang w:val="en-US"/>
         </w:rPr>
-        <w:t>FK (</w:t>
-      </w:r>
-      <w:proofErr w:type="spellStart"/>
-      <w:r>
-        <w:rPr>
-          <w:lang w:val="en-US"/>
-        </w:rPr>
-        <w:t>id_membre</w:t>
-      </w:r>
-      <w:proofErr w:type="spellEnd"/>
-      <w:r>
-        <w:rPr>
-          <w:lang w:val="en-US"/>
-        </w:rPr>
-        <w:t xml:space="preserve">) references </w:t>
-      </w:r>
-      <w:proofErr w:type="spellStart"/>
-      <w:r>
-        <w:rPr>
-          <w:lang w:val="en-US"/>
-        </w:rPr>
-        <w:t>Membre</w:t>
-      </w:r>
-      <w:proofErr w:type="spellEnd"/>
-      <w:r>
-        <w:rPr>
-          <w:lang w:val="en-US"/>
-        </w:rPr>
-        <w:t xml:space="preserve"> (</w:t>
-      </w:r>
-      <w:proofErr w:type="spellStart"/>
-      <w:r>
-        <w:rPr>
-          <w:lang w:val="en-US"/>
-        </w:rPr>
-        <w:t>id_membre</w:t>
-      </w:r>
-      <w:proofErr w:type="spellEnd"/>
+        <w:t>FK (id_ceremonie) references Ceremonie (id_ceremonie)</w:t>
+      </w:r>
+    </w:p>
+    <w:p>
+      <w:pPr>
+        <w:rPr>
+          <w:lang w:val="en-US"/>
+        </w:rPr>
+      </w:pPr>
+      <w:r>
+        <w:rPr>
+          <w:lang w:val="en-US"/>
+        </w:rPr>
+        <w:t>Film</w:t>
+      </w:r>
+      <w:r>
+        <w:rPr>
+          <w:lang w:val="en-US"/>
+        </w:rPr>
+        <w:t>sVainqueurs</w:t>
+      </w:r>
+      <w:r>
+        <w:rPr>
+          <w:lang w:val="en-US"/>
+        </w:rPr>
+        <w:t xml:space="preserve"> </w:t>
+      </w:r>
+      <w:r>
+        <w:rPr>
+          <w:lang w:val="en-US"/>
+        </w:rPr>
+        <w:t>(</w:t>
+      </w:r>
+      <w:r>
+        <w:rPr>
+          <w:u w:val="single"/>
+          <w:lang w:val="en-US"/>
+        </w:rPr>
+        <w:t>id_ceremonie, num_film, categorie</w:t>
+      </w:r>
       <w:r>
         <w:rPr>
           <w:lang w:val="en-US"/>
@@ -319,350 +383,20 @@
       <w:pPr>
         <w:ind w:left="708"/>
         <w:rPr>
-          <w:lang w:val="en-US"/>
-        </w:rPr>
-      </w:pPr>
-      <w:r>
-        <w:rPr>
-          <w:lang w:val="en-US"/>
-        </w:rPr>
-        <w:t>FK (</w:t>
-      </w:r>
-      <w:proofErr w:type="spellStart"/>
-      <w:r>
-        <w:rPr>
-          <w:lang w:val="en-US"/>
-        </w:rPr>
-        <w:t>num_film</w:t>
-      </w:r>
-      <w:proofErr w:type="spellEnd"/>
-      <w:r>
-        <w:rPr>
-          <w:lang w:val="en-US"/>
-        </w:rPr>
-        <w:t>) references Film (</w:t>
-      </w:r>
-      <w:proofErr w:type="spellStart"/>
-      <w:r>
-        <w:rPr>
-          <w:lang w:val="en-US"/>
-        </w:rPr>
-        <w:t>numero</w:t>
-      </w:r>
-      <w:proofErr w:type="spellEnd"/>
-      <w:r>
-        <w:rPr>
-          <w:lang w:val="en-US"/>
-        </w:rPr>
-        <w:t>)</w:t>
-      </w:r>
-    </w:p>
-    <w:p>
-      <w:proofErr w:type="spellStart"/>
-      <w:r>
-        <w:t>Ceremonie</w:t>
-      </w:r>
-      <w:proofErr w:type="spellEnd"/>
-      <w:r>
-        <w:t xml:space="preserve"> (</w:t>
-      </w:r>
-      <w:proofErr w:type="spellStart"/>
-      <w:r>
-        <w:t>id_ceremonie</w:t>
-      </w:r>
-      <w:proofErr w:type="spellEnd"/>
-      <w:r>
-        <w:t>, ma</w:t>
-      </w:r>
-      <w:r>
-        <w:t>i</w:t>
-      </w:r>
-      <w:r>
-        <w:t xml:space="preserve">tre, </w:t>
-      </w:r>
-      <w:proofErr w:type="spellStart"/>
-      <w:r>
-        <w:t>nom_</w:t>
-      </w:r>
-      <w:r>
-        <w:t>edifice</w:t>
-      </w:r>
-      <w:proofErr w:type="spellEnd"/>
-      <w:r>
-        <w:t>, ville, pays</w:t>
-      </w:r>
-      <w:r>
-        <w:t>, date</w:t>
-      </w:r>
-      <w:r>
-        <w:t>_ceremonie</w:t>
-      </w:r>
-      <w:r>
-        <w:t>)</w:t>
-      </w:r>
-    </w:p>
-    <w:p>
-      <w:pPr>
-        <w:rPr>
-          <w:lang w:val="en-CA"/>
-        </w:rPr>
-      </w:pPr>
-      <w:r>
-        <w:rPr>
-          <w:lang w:val="en-CA"/>
-        </w:rPr>
-        <w:t>NominationFilm</w:t>
-      </w:r>
-      <w:r>
-        <w:rPr>
-          <w:lang w:val="en-CA"/>
-        </w:rPr>
-        <w:t>s</w:t>
-      </w:r>
-      <w:r>
-        <w:rPr>
-          <w:lang w:val="en-CA"/>
-        </w:rPr>
-        <w:t xml:space="preserve"> </w:t>
-      </w:r>
-      <w:r>
-        <w:rPr>
-          <w:u w:val="single"/>
-          <w:lang w:val="en-CA"/>
-        </w:rPr>
-        <w:t>(id_ceremonie, num_film, categorie</w:t>
-      </w:r>
-      <w:r>
-        <w:rPr>
-          <w:lang w:val="en-CA"/>
-        </w:rPr>
-        <w:t>)</w:t>
+          <w:lang w:val="en-CA"/>
+        </w:rPr>
+      </w:pPr>
+      <w:r>
+        <w:rPr>
+          <w:lang w:val="en-CA"/>
+        </w:rPr>
+        <w:t>FK (num_film) references Film (numero)</w:t>
       </w:r>
     </w:p>
     <w:p>
       <w:pPr>
         <w:ind w:left="708"/>
         <w:rPr>
-          <w:lang w:val="en-US"/>
-        </w:rPr>
-      </w:pPr>
-      <w:r>
-        <w:rPr>
-          <w:lang w:val="en-US"/>
-        </w:rPr>
-        <w:t>FK (</w:t>
-      </w:r>
-      <w:proofErr w:type="spellStart"/>
-      <w:r>
-        <w:rPr>
-          <w:lang w:val="en-US"/>
-        </w:rPr>
-        <w:t>num_film</w:t>
-      </w:r>
-      <w:proofErr w:type="spellEnd"/>
-      <w:r>
-        <w:rPr>
-          <w:lang w:val="en-US"/>
-        </w:rPr>
-        <w:t>) references Film (</w:t>
-      </w:r>
-      <w:proofErr w:type="spellStart"/>
-      <w:r>
-        <w:rPr>
-          <w:lang w:val="en-US"/>
-        </w:rPr>
-        <w:t>numero</w:t>
-      </w:r>
-      <w:proofErr w:type="spellEnd"/>
-      <w:r>
-        <w:rPr>
-          <w:lang w:val="en-US"/>
-        </w:rPr>
-        <w:t>)</w:t>
-      </w:r>
-    </w:p>
-    <w:p>
-      <w:pPr>
-        <w:ind w:left="708"/>
-        <w:rPr>
-          <w:lang w:val="en-US"/>
-        </w:rPr>
-      </w:pPr>
-      <w:r>
-        <w:rPr>
-          <w:lang w:val="en-US"/>
-        </w:rPr>
-        <w:t>FK (</w:t>
-      </w:r>
-      <w:proofErr w:type="spellStart"/>
-      <w:r>
-        <w:rPr>
-          <w:lang w:val="en-US"/>
-        </w:rPr>
-        <w:t>id_ceremonie</w:t>
-      </w:r>
-      <w:proofErr w:type="spellEnd"/>
-      <w:r>
-        <w:rPr>
-          <w:lang w:val="en-US"/>
-        </w:rPr>
-        <w:t xml:space="preserve">) references </w:t>
-      </w:r>
-      <w:proofErr w:type="spellStart"/>
-      <w:r>
-        <w:rPr>
-          <w:lang w:val="en-US"/>
-        </w:rPr>
-        <w:t>Ceremonie</w:t>
-      </w:r>
-      <w:proofErr w:type="spellEnd"/>
-      <w:r>
-        <w:rPr>
-          <w:lang w:val="en-US"/>
-        </w:rPr>
-        <w:t xml:space="preserve"> (</w:t>
-      </w:r>
-      <w:proofErr w:type="spellStart"/>
-      <w:r>
-        <w:rPr>
-          <w:lang w:val="en-US"/>
-        </w:rPr>
-        <w:t>id_ceremonie</w:t>
-      </w:r>
-      <w:proofErr w:type="spellEnd"/>
-      <w:r>
-        <w:rPr>
-          <w:lang w:val="en-US"/>
-        </w:rPr>
-        <w:t>)</w:t>
-      </w:r>
-    </w:p>
-    <w:p>
-      <w:pPr>
-        <w:rPr>
-          <w:lang w:val="en-US"/>
-        </w:rPr>
-      </w:pPr>
-      <w:proofErr w:type="spellStart"/>
-      <w:r>
-        <w:rPr>
-          <w:lang w:val="en-US"/>
-        </w:rPr>
-        <w:t>Film</w:t>
-      </w:r>
-      <w:r>
-        <w:rPr>
-          <w:lang w:val="en-US"/>
-        </w:rPr>
-        <w:t>sVainqueurs</w:t>
-      </w:r>
-      <w:proofErr w:type="spellEnd"/>
-      <w:r>
-        <w:rPr>
-          <w:lang w:val="en-US"/>
-        </w:rPr>
-        <w:t xml:space="preserve"> </w:t>
-      </w:r>
-      <w:r>
-        <w:rPr>
-          <w:lang w:val="en-US"/>
-        </w:rPr>
-        <w:t>(</w:t>
-      </w:r>
-      <w:proofErr w:type="spellStart"/>
-      <w:r>
-        <w:rPr>
-          <w:u w:val="single"/>
-          <w:lang w:val="en-US"/>
-        </w:rPr>
-        <w:t>id_ceremonie</w:t>
-      </w:r>
-      <w:proofErr w:type="spellEnd"/>
-      <w:r>
-        <w:rPr>
-          <w:u w:val="single"/>
-          <w:lang w:val="en-US"/>
-        </w:rPr>
-        <w:t xml:space="preserve">, </w:t>
-      </w:r>
-      <w:proofErr w:type="spellStart"/>
-      <w:r>
-        <w:rPr>
-          <w:u w:val="single"/>
-          <w:lang w:val="en-US"/>
-        </w:rPr>
-        <w:t>num_film</w:t>
-      </w:r>
-      <w:proofErr w:type="spellEnd"/>
-      <w:r>
-        <w:rPr>
-          <w:u w:val="single"/>
-          <w:lang w:val="en-US"/>
-        </w:rPr>
-        <w:t xml:space="preserve">, </w:t>
-      </w:r>
-      <w:proofErr w:type="spellStart"/>
-      <w:r>
-        <w:rPr>
-          <w:u w:val="single"/>
-          <w:lang w:val="en-US"/>
-        </w:rPr>
-        <w:t>categorie</w:t>
-      </w:r>
-      <w:proofErr w:type="spellEnd"/>
-      <w:r>
-        <w:rPr>
-          <w:lang w:val="en-US"/>
-        </w:rPr>
-        <w:t>)</w:t>
-      </w:r>
-    </w:p>
-    <w:p>
-      <w:pPr>
-        <w:ind w:left="708"/>
-        <w:rPr>
-          <w:lang w:val="en-CA"/>
-        </w:rPr>
-      </w:pPr>
-      <w:r>
-        <w:rPr>
-          <w:lang w:val="en-CA"/>
-        </w:rPr>
-        <w:t>FK (</w:t>
-      </w:r>
-      <w:proofErr w:type="spellStart"/>
-      <w:r>
-        <w:rPr>
-          <w:lang w:val="en-CA"/>
-        </w:rPr>
-        <w:t>num_film</w:t>
-      </w:r>
-      <w:proofErr w:type="spellEnd"/>
-      <w:r>
-        <w:rPr>
-          <w:lang w:val="en-CA"/>
-        </w:rPr>
-        <w:t>) references Film (</w:t>
-      </w:r>
-      <w:proofErr w:type="spellStart"/>
-      <w:r>
-        <w:rPr>
-          <w:lang w:val="en-CA"/>
-        </w:rPr>
-        <w:t>numero</w:t>
-      </w:r>
-      <w:proofErr w:type="spellEnd"/>
-      <w:r>
-        <w:rPr>
-          <w:lang w:val="en-CA"/>
-        </w:rPr>
-        <w:t>)</w:t>
-      </w:r>
-    </w:p>
-    <w:p>
-      <w:pPr>
-        <w:ind w:left="708"/>
-        <w:rPr>
           <w:color w:val="00B050"/>
           <w:lang w:val="en-US"/>
         </w:rPr>
@@ -671,49 +405,7 @@
         <w:rPr>
           <w:lang w:val="en-US"/>
         </w:rPr>
-        <w:t>FK (</w:t>
-      </w:r>
-      <w:proofErr w:type="spellStart"/>
-      <w:r>
-        <w:rPr>
-          <w:lang w:val="en-US"/>
-        </w:rPr>
-        <w:t>id_ceremonie</w:t>
-      </w:r>
-      <w:proofErr w:type="spellEnd"/>
-      <w:r>
-        <w:rPr>
-          <w:lang w:val="en-US"/>
-        </w:rPr>
-        <w:t xml:space="preserve">) references </w:t>
-      </w:r>
-      <w:proofErr w:type="spellStart"/>
-      <w:r>
-        <w:rPr>
-          <w:lang w:val="en-US"/>
-        </w:rPr>
-        <w:t>Ceremonie</w:t>
-      </w:r>
-      <w:proofErr w:type="spellEnd"/>
-      <w:r>
-        <w:rPr>
-          <w:lang w:val="en-US"/>
-        </w:rPr>
-        <w:t xml:space="preserve"> (</w:t>
-      </w:r>
-      <w:proofErr w:type="spellStart"/>
-      <w:r>
-        <w:rPr>
-          <w:lang w:val="en-US"/>
-        </w:rPr>
-        <w:t>id_ceremonie</w:t>
-      </w:r>
-      <w:proofErr w:type="spellEnd"/>
-      <w:r>
-        <w:rPr>
-          <w:lang w:val="en-US"/>
-        </w:rPr>
-        <w:t>)</w:t>
+        <w:t>FK (id_ceremonie) references Ceremonie (id_ceremonie)</w:t>
       </w:r>
     </w:p>
     <w:p>
@@ -728,7 +420,6 @@
         </w:rPr>
         <w:t>Employee (</w:t>
       </w:r>
-      <w:proofErr w:type="spellStart"/>
       <w:r>
         <w:rPr>
           <w:u w:val="single"/>
@@ -736,116 +427,79 @@
         </w:rPr>
         <w:t>id_employee</w:t>
       </w:r>
-      <w:proofErr w:type="spellEnd"/>
-      <w:r>
-        <w:rPr>
-          <w:lang w:val="en-CA"/>
-        </w:rPr>
-        <w:t xml:space="preserve">, nom, </w:t>
-      </w:r>
-      <w:proofErr w:type="spellStart"/>
-      <w:r>
-        <w:rPr>
-          <w:lang w:val="en-CA"/>
-        </w:rPr>
-        <w:t>sexe</w:t>
-      </w:r>
-      <w:proofErr w:type="spellEnd"/>
-      <w:r>
-        <w:rPr>
-          <w:lang w:val="en-CA"/>
-        </w:rPr>
-        <w:t xml:space="preserve">, age, </w:t>
-      </w:r>
-      <w:proofErr w:type="spellStart"/>
-      <w:r>
-        <w:rPr>
-          <w:lang w:val="en-CA"/>
-        </w:rPr>
-        <w:t>nationalite</w:t>
-      </w:r>
-      <w:proofErr w:type="spellEnd"/>
-      <w:r>
-        <w:rPr>
-          <w:lang w:val="en-CA"/>
-        </w:rPr>
-        <w:t>)</w:t>
-      </w:r>
-    </w:p>
-    <w:p>
-      <w:pPr>
-        <w:rPr>
-          <w:lang w:val="en-CA"/>
-        </w:rPr>
-      </w:pPr>
-      <w:r>
-        <w:rPr>
-          <w:lang w:val="en-CA"/>
-        </w:rPr>
-        <w:t>Role (</w:t>
-      </w:r>
-      <w:proofErr w:type="spellStart"/>
-      <w:r>
-        <w:rPr>
-          <w:u w:val="single"/>
-          <w:lang w:val="en-CA"/>
-        </w:rPr>
-        <w:t>num_film</w:t>
-      </w:r>
-      <w:proofErr w:type="spellEnd"/>
-      <w:r>
-        <w:rPr>
-          <w:u w:val="single"/>
-          <w:lang w:val="en-CA"/>
-        </w:rPr>
-        <w:t>,</w:t>
-      </w:r>
-      <w:r>
-        <w:rPr>
-          <w:u w:val="single"/>
-          <w:lang w:val="en-CA"/>
-        </w:rPr>
-        <w:t xml:space="preserve"> </w:t>
-      </w:r>
-      <w:proofErr w:type="spellStart"/>
-      <w:r>
-        <w:rPr>
-          <w:u w:val="single"/>
-          <w:lang w:val="en-CA"/>
-        </w:rPr>
-        <w:t>id_employee</w:t>
-      </w:r>
-      <w:proofErr w:type="spellEnd"/>
-      <w:r>
-        <w:rPr>
-          <w:u w:val="single"/>
-          <w:lang w:val="en-CA"/>
-        </w:rPr>
-        <w:t xml:space="preserve">, </w:t>
-      </w:r>
-      <w:r>
-        <w:rPr>
-          <w:u w:val="single"/>
-          <w:lang w:val="en-CA"/>
-        </w:rPr>
-        <w:t>description</w:t>
-      </w:r>
-      <w:r>
-        <w:rPr>
-          <w:lang w:val="en-CA"/>
-        </w:rPr>
-        <w:t xml:space="preserve">, </w:t>
-      </w:r>
-      <w:proofErr w:type="spellStart"/>
-      <w:r>
-        <w:rPr>
-          <w:lang w:val="en-CA"/>
-        </w:rPr>
-        <w:t>salaire</w:t>
+      <w:r>
+        <w:rPr>
+          <w:lang w:val="en-CA"/>
+        </w:rPr>
+        <w:t xml:space="preserve">, nom, sexe, </w:t>
+      </w:r>
+      <w:r>
+        <w:rPr>
+          <w:lang w:val="en-CA"/>
+        </w:rPr>
+        <w:t>date_naissance</w:t>
       </w:r>
       <w:bookmarkStart w:id="0" w:name="_GoBack"/>
       <w:bookmarkEnd w:id="0"/>
-      <w:proofErr w:type="spellEnd"/>
+      <w:r>
+        <w:rPr>
+          <w:lang w:val="en-CA"/>
+        </w:rPr>
+        <w:t>, nationalite)</w:t>
+      </w:r>
+    </w:p>
+    <w:p>
+      <w:pPr>
+        <w:rPr>
+          <w:lang w:val="en-CA"/>
+        </w:rPr>
+      </w:pPr>
+      <w:r>
+        <w:rPr>
+          <w:lang w:val="en-CA"/>
+        </w:rPr>
+        <w:t>Role (</w:t>
+      </w:r>
+      <w:r>
+        <w:rPr>
+          <w:u w:val="single"/>
+          <w:lang w:val="en-CA"/>
+        </w:rPr>
+        <w:t>num_film,</w:t>
+      </w:r>
+      <w:r>
+        <w:rPr>
+          <w:u w:val="single"/>
+          <w:lang w:val="en-CA"/>
+        </w:rPr>
+        <w:t xml:space="preserve"> </w:t>
+      </w:r>
+      <w:r>
+        <w:rPr>
+          <w:u w:val="single"/>
+          <w:lang w:val="en-CA"/>
+        </w:rPr>
+        <w:t xml:space="preserve">id_employee, </w:t>
+      </w:r>
+      <w:r>
+        <w:rPr>
+          <w:u w:val="single"/>
+          <w:lang w:val="en-CA"/>
+        </w:rPr>
+        <w:t>description</w:t>
+      </w:r>
+      <w:r>
+        <w:rPr>
+          <w:lang w:val="en-CA"/>
+        </w:rPr>
+        <w:t xml:space="preserve">, </w:t>
+      </w:r>
+      <w:r>
+        <w:rPr>
+          <w:lang w:val="en-CA"/>
+        </w:rPr>
+        <w:t>salaire</w:t>
+      </w:r>
       <w:r>
         <w:rPr>
           <w:lang w:val="en-CA"/>
@@ -869,35 +523,7 @@
         <w:rPr>
           <w:lang w:val="en-US"/>
         </w:rPr>
-        <w:t>FK (</w:t>
-      </w:r>
-      <w:proofErr w:type="spellStart"/>
-      <w:r>
-        <w:rPr>
-          <w:lang w:val="en-US"/>
-        </w:rPr>
-        <w:t>num_film</w:t>
-      </w:r>
-      <w:proofErr w:type="spellEnd"/>
-      <w:r>
-        <w:rPr>
-          <w:lang w:val="en-US"/>
-        </w:rPr>
-        <w:t>) references Film (</w:t>
-      </w:r>
-      <w:proofErr w:type="spellStart"/>
-      <w:r>
-        <w:rPr>
-          <w:lang w:val="en-US"/>
-        </w:rPr>
-        <w:t>numero</w:t>
-      </w:r>
-      <w:proofErr w:type="spellEnd"/>
-      <w:r>
-        <w:rPr>
-          <w:lang w:val="en-US"/>
-        </w:rPr>
-        <w:t>)</w:t>
+        <w:t>FK (num_film) references Film (numero)</w:t>
       </w:r>
     </w:p>
     <w:p>
@@ -911,35 +537,7 @@
           <w:lang w:val="en-US"/>
         </w:rPr>
         <w:tab/>
-        <w:t>FK (</w:t>
-      </w:r>
-      <w:proofErr w:type="spellStart"/>
-      <w:r>
-        <w:rPr>
-          <w:lang w:val="en-US"/>
-        </w:rPr>
-        <w:t>id_employee</w:t>
-      </w:r>
-      <w:proofErr w:type="spellEnd"/>
-      <w:r>
-        <w:rPr>
-          <w:lang w:val="en-US"/>
-        </w:rPr>
-        <w:t>) references Employee (</w:t>
-      </w:r>
-      <w:proofErr w:type="spellStart"/>
-      <w:r>
-        <w:rPr>
-          <w:lang w:val="en-US"/>
-        </w:rPr>
-        <w:t>id_employee</w:t>
-      </w:r>
-      <w:proofErr w:type="spellEnd"/>
-      <w:r>
-        <w:rPr>
-          <w:lang w:val="en-US"/>
-        </w:rPr>
-        <w:t>)</w:t>
+        <w:t>FK (id_employee) references Employee (id_employee)</w:t>
       </w:r>
     </w:p>
     <w:sectPr>
@@ -1671,7 +1269,7 @@
 </file>
 
 <file path=customXml/itemProps1.xml><?xml version="1.0" encoding="utf-8"?>
-<ds:datastoreItem xmlns:ds="http://schemas.openxmlformats.org/officeDocument/2006/customXml" ds:itemID="{6F7F6FD3-3004-4761-A9C9-C8160A39FBF2}">
+<ds:datastoreItem xmlns:ds="http://schemas.openxmlformats.org/officeDocument/2006/customXml" ds:itemID="{9A74CB9D-3944-4C7D-8749-6000E446996C}">
   <ds:schemaRefs>
     <ds:schemaRef ds:uri="http://schemas.openxmlformats.org/officeDocument/2006/bibliography"/>
   </ds:schemaRefs>

</xml_diff>